<commit_message>
* Update diagrams with the 2 new collections.
</commit_message>
<xml_diff>
--- a/media/Collection Diagram.docx
+++ b/media/Collection Diagram.docx
@@ -7,6 +7,1018 @@
         <w:ind w:left="1440"/>
         <w:jc w:val="right"/>
       </w:pPr>
+      <w:r>
+        <w:rPr>
+          <w:noProof/>
+        </w:rPr>
+        <w:pict>
+          <v:group id="_x0000_s1235" style="position:absolute;left:0;text-align:left;margin-left:-48.5pt;margin-top:254.3pt;width:541.4pt;height:308.9pt;z-index:251950080" coordorigin="470,6526" coordsize="10828,6178">
+            <v:rect id="_x0000_s1113" style="position:absolute;left:470;top:6526;width:10828;height:6178" o:regroupid="42" fillcolor="#fde9d9 [665]" strokeweight="1pt">
+              <v:stroke dashstyle="dash"/>
+              <v:shadow color="#868686"/>
+              <v:textbox>
+                <w:txbxContent>
+                  <w:p>
+                    <w:pPr>
+                      <w:jc w:val="both"/>
+                      <w:rPr>
+                        <w:b/>
+                        <w:color w:val="808080"/>
+                        <w:sz w:val="24"/>
+                        <w:szCs w:val="24"/>
+                      </w:rPr>
+                    </w:pPr>
+                    <w:r>
+                      <w:rPr>
+                        <w:b/>
+                        <w:color w:val="808080"/>
+                        <w:sz w:val="24"/>
+                        <w:szCs w:val="24"/>
+                      </w:rPr>
+                      <w:t>Associative Collections</w:t>
+                    </w:r>
+                  </w:p>
+                </w:txbxContent>
+              </v:textbox>
+            </v:rect>
+            <v:group id="_x0000_s1211" style="position:absolute;left:574;top:11082;width:5195;height:829" coordorigin="980,12918" coordsize="5195,829" o:regroupid="42">
+              <v:roundrect id="_x0000_s1144" style="position:absolute;left:980;top:12918;width:5195;height:829" arcsize="10923f" o:regroupid="31" fillcolor="#fabf8f" strokecolor="#4bacc6" strokeweight="1pt">
+                <v:fill color2="#fef3e9"/>
+                <v:stroke dashstyle="dash"/>
+                <v:shadow color="#868686"/>
+              </v:roundrect>
+              <v:roundrect id="_x0000_s1190" style="position:absolute;left:1129;top:13072;width:4895;height:473" arcsize="10923f" o:regroupid="31" strokecolor="#d99594" strokeweight="1pt">
+                <v:fill color2="#e5b8b7" focusposition="1" focussize="" focus="100%" type="gradient"/>
+                <v:shadow on="t" type="perspective" color="#622423" opacity=".5" offset="1pt" offset2="-3pt"/>
+                <v:textbox style="mso-next-textbox:#_x0000_s1190">
+                  <w:txbxContent>
+                    <w:p>
+                      <w:pPr>
+                        <w:jc w:val="center"/>
+                        <w:rPr>
+                          <w:b/>
+                        </w:rPr>
+                      </w:pPr>
+                      <w:proofErr w:type="spellStart"/>
+                      <w:r>
+                        <w:rPr>
+                          <w:b/>
+                        </w:rPr>
+                        <w:t>TPriorityQueue</w:t>
+                      </w:r>
+                      <w:proofErr w:type="spellEnd"/>
+                      <w:r>
+                        <w:rPr>
+                          <w:i/>
+                        </w:rPr>
+                        <w:t>&lt;</w:t>
+                      </w:r>
+                      <w:proofErr w:type="spellStart"/>
+                      <w:r>
+                        <w:rPr>
+                          <w:i/>
+                        </w:rPr>
+                        <w:t>TPriority</w:t>
+                      </w:r>
+                      <w:proofErr w:type="spellEnd"/>
+                      <w:r>
+                        <w:rPr>
+                          <w:i/>
+                        </w:rPr>
+                        <w:t xml:space="preserve">, </w:t>
+                      </w:r>
+                      <w:proofErr w:type="spellStart"/>
+                      <w:r>
+                        <w:rPr>
+                          <w:i/>
+                        </w:rPr>
+                        <w:t>TValue</w:t>
+                      </w:r>
+                      <w:proofErr w:type="spellEnd"/>
+                      <w:r>
+                        <w:rPr>
+                          <w:i/>
+                        </w:rPr>
+                        <w:t>&gt;</w:t>
+                      </w:r>
+                    </w:p>
+                    <w:p/>
+                  </w:txbxContent>
+                </v:textbox>
+              </v:roundrect>
+            </v:group>
+            <v:group id="_x0000_s1212" style="position:absolute;left:5967;top:10638;width:5195;height:2002" coordorigin="984,10848" coordsize="5195,2002" o:regroupid="42">
+              <v:roundrect id="_x0000_s1181" style="position:absolute;left:984;top:10848;width:5195;height:2002" arcsize="10923f" o:regroupid="32" fillcolor="#fabf8f" strokecolor="#4bacc6" strokeweight="1pt">
+                <v:fill color2="#fef3e9"/>
+                <v:stroke dashstyle="dash"/>
+                <v:shadow color="#868686"/>
+              </v:roundrect>
+              <v:roundrect id="_x0000_s1182" style="position:absolute;left:1201;top:11033;width:4761;height:473" arcsize="10923f" o:regroupid="32" strokecolor="#d99594" strokeweight="1pt">
+                <v:fill color2="#e5b8b7" focusposition="1" focussize="" focus="100%" type="gradient"/>
+                <v:shadow on="t" type="perspective" color="#622423" opacity=".5" offset="1pt" offset2="-3pt"/>
+                <v:textbox style="mso-next-textbox:#_x0000_s1182">
+                  <w:txbxContent>
+                    <w:p>
+                      <w:pPr>
+                        <w:jc w:val="center"/>
+                        <w:rPr>
+                          <w:i/>
+                        </w:rPr>
+                      </w:pPr>
+                      <w:proofErr w:type="spellStart"/>
+                      <w:r>
+                        <w:rPr>
+                          <w:b/>
+                        </w:rPr>
+                        <w:t>TBidiMap</w:t>
+                      </w:r>
+                      <w:proofErr w:type="spellEnd"/>
+                      <w:r>
+                        <w:rPr>
+                          <w:i/>
+                        </w:rPr>
+                        <w:t>&lt;</w:t>
+                      </w:r>
+                      <w:proofErr w:type="spellStart"/>
+                      <w:r>
+                        <w:rPr>
+                          <w:i/>
+                        </w:rPr>
+                        <w:t>TKey</w:t>
+                      </w:r>
+                      <w:proofErr w:type="spellEnd"/>
+                      <w:r>
+                        <w:rPr>
+                          <w:i/>
+                        </w:rPr>
+                        <w:t xml:space="preserve">, </w:t>
+                      </w:r>
+                      <w:proofErr w:type="spellStart"/>
+                      <w:r>
+                        <w:rPr>
+                          <w:i/>
+                        </w:rPr>
+                        <w:t>TValue</w:t>
+                      </w:r>
+                      <w:proofErr w:type="spellEnd"/>
+                      <w:r>
+                        <w:rPr>
+                          <w:i/>
+                        </w:rPr>
+                        <w:t>&gt;</w:t>
+                      </w:r>
+                    </w:p>
+                  </w:txbxContent>
+                </v:textbox>
+              </v:roundrect>
+              <v:roundrect id="_x0000_s1183" style="position:absolute;left:1201;top:11583;width:4761;height:473" arcsize="10923f" o:regroupid="32" strokecolor="#d99594" strokeweight="1pt">
+                <v:fill color2="#e5b8b7" focusposition="1" focussize="" focus="100%" type="gradient"/>
+                <v:shadow on="t" type="perspective" color="#622423" opacity=".5" offset="1pt" offset2="-3pt"/>
+                <v:textbox style="mso-next-textbox:#_x0000_s1183">
+                  <w:txbxContent>
+                    <w:p>
+                      <w:pPr>
+                        <w:jc w:val="center"/>
+                        <w:rPr>
+                          <w:b/>
+                        </w:rPr>
+                      </w:pPr>
+                      <w:proofErr w:type="spellStart"/>
+                      <w:r>
+                        <w:rPr>
+                          <w:b/>
+                        </w:rPr>
+                        <w:t>TSortedBidiMap</w:t>
+                      </w:r>
+                      <w:proofErr w:type="spellEnd"/>
+                      <w:r>
+                        <w:rPr>
+                          <w:i/>
+                        </w:rPr>
+                        <w:t>&lt;</w:t>
+                      </w:r>
+                      <w:proofErr w:type="spellStart"/>
+                      <w:r>
+                        <w:rPr>
+                          <w:i/>
+                        </w:rPr>
+                        <w:t>TKey</w:t>
+                      </w:r>
+                      <w:proofErr w:type="spellEnd"/>
+                      <w:r>
+                        <w:rPr>
+                          <w:i/>
+                        </w:rPr>
+                        <w:t xml:space="preserve">, </w:t>
+                      </w:r>
+                      <w:proofErr w:type="spellStart"/>
+                      <w:r>
+                        <w:rPr>
+                          <w:i/>
+                        </w:rPr>
+                        <w:t>TValue</w:t>
+                      </w:r>
+                      <w:proofErr w:type="spellEnd"/>
+                      <w:r>
+                        <w:rPr>
+                          <w:i/>
+                        </w:rPr>
+                        <w:t>&gt;</w:t>
+                      </w:r>
+                    </w:p>
+                    <w:p/>
+                  </w:txbxContent>
+                </v:textbox>
+              </v:roundrect>
+              <v:roundrect id="_x0000_s1184" style="position:absolute;left:1201;top:12135;width:4761;height:473" arcsize="10923f" o:regroupid="32" strokecolor="#d99594" strokeweight="1pt">
+                <v:fill color2="#e5b8b7" focusposition="1" focussize="" focus="100%" type="gradient"/>
+                <v:shadow on="t" type="perspective" color="#622423" opacity=".5" offset="1pt" offset2="-3pt"/>
+                <v:textbox style="mso-next-textbox:#_x0000_s1184">
+                  <w:txbxContent>
+                    <w:p>
+                      <w:pPr>
+                        <w:jc w:val="center"/>
+                        <w:rPr>
+                          <w:b/>
+                        </w:rPr>
+                      </w:pPr>
+                      <w:proofErr w:type="spellStart"/>
+                      <w:r>
+                        <w:rPr>
+                          <w:b/>
+                        </w:rPr>
+                        <w:t>TDoubleSortedBidiMap</w:t>
+                      </w:r>
+                      <w:proofErr w:type="spellEnd"/>
+                      <w:r>
+                        <w:rPr>
+                          <w:i/>
+                        </w:rPr>
+                        <w:t>&lt;</w:t>
+                      </w:r>
+                      <w:proofErr w:type="spellStart"/>
+                      <w:r>
+                        <w:rPr>
+                          <w:i/>
+                        </w:rPr>
+                        <w:t>TKey</w:t>
+                      </w:r>
+                      <w:proofErr w:type="spellEnd"/>
+                      <w:r>
+                        <w:rPr>
+                          <w:i/>
+                        </w:rPr>
+                        <w:t xml:space="preserve">, </w:t>
+                      </w:r>
+                      <w:proofErr w:type="spellStart"/>
+                      <w:r>
+                        <w:rPr>
+                          <w:i/>
+                        </w:rPr>
+                        <w:t>TValue</w:t>
+                      </w:r>
+                      <w:proofErr w:type="spellEnd"/>
+                      <w:r>
+                        <w:rPr>
+                          <w:i/>
+                        </w:rPr>
+                        <w:t>&gt;</w:t>
+                      </w:r>
+                    </w:p>
+                    <w:p/>
+                  </w:txbxContent>
+                </v:textbox>
+              </v:roundrect>
+            </v:group>
+            <v:group id="_x0000_s1213" style="position:absolute;left:591;top:6982;width:5195;height:1959" coordorigin="1014,8779" coordsize="5195,1959" o:regroupid="42">
+              <v:roundrect id="_x0000_s1127" style="position:absolute;left:1014;top:8779;width:5195;height:1959" arcsize="10923f" o:regroupid="33" fillcolor="#fabf8f" strokecolor="#4bacc6" strokeweight="1pt">
+                <v:fill color2="#fef3e9"/>
+                <v:stroke dashstyle="dash"/>
+                <v:shadow color="#868686"/>
+              </v:roundrect>
+              <v:roundrect id="_x0000_s1192" style="position:absolute;left:1180;top:8948;width:4878;height:473" arcsize="10923f" o:regroupid="33" strokecolor="#d99594" strokeweight="1pt">
+                <v:fill color2="#e5b8b7" focusposition="1" focussize="" focus="100%" type="gradient"/>
+                <v:shadow on="t" type="perspective" color="#622423" opacity=".5" offset="1pt" offset2="-3pt"/>
+                <v:textbox style="mso-next-textbox:#_x0000_s1192">
+                  <w:txbxContent>
+                    <w:p>
+                      <w:pPr>
+                        <w:jc w:val="center"/>
+                        <w:rPr>
+                          <w:i/>
+                        </w:rPr>
+                      </w:pPr>
+                      <w:proofErr w:type="spellStart"/>
+                      <w:r>
+                        <w:rPr>
+                          <w:b/>
+                        </w:rPr>
+                        <w:t>TDictionary</w:t>
+                      </w:r>
+                      <w:proofErr w:type="spellEnd"/>
+                      <w:r>
+                        <w:rPr>
+                          <w:i/>
+                        </w:rPr>
+                        <w:t>&lt;</w:t>
+                      </w:r>
+                      <w:proofErr w:type="spellStart"/>
+                      <w:r>
+                        <w:rPr>
+                          <w:i/>
+                        </w:rPr>
+                        <w:t>TKey</w:t>
+                      </w:r>
+                      <w:proofErr w:type="spellEnd"/>
+                      <w:r>
+                        <w:rPr>
+                          <w:i/>
+                        </w:rPr>
+                        <w:t xml:space="preserve">, </w:t>
+                      </w:r>
+                      <w:proofErr w:type="spellStart"/>
+                      <w:r>
+                        <w:rPr>
+                          <w:i/>
+                        </w:rPr>
+                        <w:t>TValue</w:t>
+                      </w:r>
+                      <w:proofErr w:type="spellEnd"/>
+                      <w:r>
+                        <w:rPr>
+                          <w:i/>
+                        </w:rPr>
+                        <w:t>&gt;</w:t>
+                      </w:r>
+                    </w:p>
+                  </w:txbxContent>
+                </v:textbox>
+              </v:roundrect>
+              <v:roundrect id="_x0000_s1193" style="position:absolute;left:1180;top:9498;width:4878;height:473" arcsize="10923f" o:regroupid="33" strokecolor="#d99594" strokeweight="1pt">
+                <v:fill color2="#e5b8b7" focusposition="1" focussize="" focus="100%" type="gradient"/>
+                <v:shadow on="t" type="perspective" color="#622423" opacity=".5" offset="1pt" offset2="-3pt"/>
+                <v:textbox style="mso-next-textbox:#_x0000_s1193">
+                  <w:txbxContent>
+                    <w:p>
+                      <w:pPr>
+                        <w:jc w:val="center"/>
+                        <w:rPr>
+                          <w:b/>
+                        </w:rPr>
+                      </w:pPr>
+                      <w:proofErr w:type="spellStart"/>
+                      <w:r>
+                        <w:rPr>
+                          <w:b/>
+                        </w:rPr>
+                        <w:t>TLinkedDictionary</w:t>
+                      </w:r>
+                      <w:proofErr w:type="spellEnd"/>
+                      <w:r>
+                        <w:rPr>
+                          <w:i/>
+                        </w:rPr>
+                        <w:t>&lt;</w:t>
+                      </w:r>
+                      <w:proofErr w:type="spellStart"/>
+                      <w:r>
+                        <w:rPr>
+                          <w:i/>
+                        </w:rPr>
+                        <w:t>TKey</w:t>
+                      </w:r>
+                      <w:proofErr w:type="spellEnd"/>
+                      <w:r>
+                        <w:rPr>
+                          <w:i/>
+                        </w:rPr>
+                        <w:t xml:space="preserve">, </w:t>
+                      </w:r>
+                      <w:proofErr w:type="spellStart"/>
+                      <w:r>
+                        <w:rPr>
+                          <w:i/>
+                        </w:rPr>
+                        <w:t>TValue</w:t>
+                      </w:r>
+                      <w:proofErr w:type="spellEnd"/>
+                      <w:r>
+                        <w:rPr>
+                          <w:i/>
+                        </w:rPr>
+                        <w:t>&gt;</w:t>
+                      </w:r>
+                    </w:p>
+                    <w:p/>
+                  </w:txbxContent>
+                </v:textbox>
+              </v:roundrect>
+              <v:roundrect id="_x0000_s1194" style="position:absolute;left:1180;top:10050;width:4878;height:473" arcsize="10923f" o:regroupid="33" strokecolor="#d99594" strokeweight="1pt">
+                <v:fill color2="#e5b8b7" focusposition="1" focussize="" focus="100%" type="gradient"/>
+                <v:shadow on="t" type="perspective" color="#622423" opacity=".5" offset="1pt" offset2="-3pt"/>
+                <v:textbox style="mso-next-textbox:#_x0000_s1194">
+                  <w:txbxContent>
+                    <w:p>
+                      <w:pPr>
+                        <w:jc w:val="center"/>
+                        <w:rPr>
+                          <w:b/>
+                        </w:rPr>
+                      </w:pPr>
+                      <w:proofErr w:type="spellStart"/>
+                      <w:r>
+                        <w:rPr>
+                          <w:b/>
+                        </w:rPr>
+                        <w:t>TSortedDictionary</w:t>
+                      </w:r>
+                      <w:proofErr w:type="spellEnd"/>
+                      <w:r>
+                        <w:rPr>
+                          <w:i/>
+                        </w:rPr>
+                        <w:t>&lt;</w:t>
+                      </w:r>
+                      <w:proofErr w:type="spellStart"/>
+                      <w:r>
+                        <w:rPr>
+                          <w:i/>
+                        </w:rPr>
+                        <w:t>TKey</w:t>
+                      </w:r>
+                      <w:proofErr w:type="spellEnd"/>
+                      <w:r>
+                        <w:rPr>
+                          <w:i/>
+                        </w:rPr>
+                        <w:t xml:space="preserve">, </w:t>
+                      </w:r>
+                      <w:proofErr w:type="spellStart"/>
+                      <w:r>
+                        <w:rPr>
+                          <w:i/>
+                        </w:rPr>
+                        <w:t>TValue</w:t>
+                      </w:r>
+                      <w:proofErr w:type="spellEnd"/>
+                      <w:r>
+                        <w:rPr>
+                          <w:i/>
+                        </w:rPr>
+                        <w:t>&gt;</w:t>
+                      </w:r>
+                    </w:p>
+                    <w:p/>
+                  </w:txbxContent>
+                </v:textbox>
+              </v:roundrect>
+            </v:group>
+            <v:group id="_x0000_s1214" style="position:absolute;left:5939;top:6620;width:5195;height:3950" coordorigin="6362,8779" coordsize="5195,3950" o:regroupid="42">
+              <v:roundrect id="_x0000_s1172" style="position:absolute;left:6362;top:8779;width:5195;height:3950" arcsize="10923f" o:regroupid="34" fillcolor="#fabf8f" strokecolor="#4bacc6" strokeweight="1pt">
+                <v:fill color2="#fef3e9"/>
+                <v:stroke dashstyle="dash"/>
+                <v:shadow color="#868686"/>
+              </v:roundrect>
+              <v:roundrect id="_x0000_s1173" style="position:absolute;left:6562;top:9117;width:4761;height:473" arcsize="10923f" o:regroupid="34" strokecolor="#d99594" strokeweight="1pt">
+                <v:fill color2="#e5b8b7" focusposition="1" focussize="" focus="100%" type="gradient"/>
+                <v:shadow on="t" type="perspective" color="#622423" opacity=".5" offset="1pt" offset2="-3pt"/>
+                <v:textbox style="mso-next-textbox:#_x0000_s1173">
+                  <w:txbxContent>
+                    <w:p>
+                      <w:pPr>
+                        <w:jc w:val="center"/>
+                        <w:rPr>
+                          <w:i/>
+                        </w:rPr>
+                      </w:pPr>
+                      <w:proofErr w:type="spellStart"/>
+                      <w:r>
+                        <w:rPr>
+                          <w:b/>
+                        </w:rPr>
+                        <w:t>TMultiMap</w:t>
+                      </w:r>
+                      <w:proofErr w:type="spellEnd"/>
+                      <w:r>
+                        <w:rPr>
+                          <w:i/>
+                        </w:rPr>
+                        <w:t>&lt;</w:t>
+                      </w:r>
+                      <w:proofErr w:type="spellStart"/>
+                      <w:r>
+                        <w:rPr>
+                          <w:i/>
+                        </w:rPr>
+                        <w:t>TKey</w:t>
+                      </w:r>
+                      <w:proofErr w:type="spellEnd"/>
+                      <w:r>
+                        <w:rPr>
+                          <w:i/>
+                        </w:rPr>
+                        <w:t xml:space="preserve">, </w:t>
+                      </w:r>
+                      <w:proofErr w:type="spellStart"/>
+                      <w:r>
+                        <w:rPr>
+                          <w:i/>
+                        </w:rPr>
+                        <w:t>TValue</w:t>
+                      </w:r>
+                      <w:proofErr w:type="spellEnd"/>
+                      <w:r>
+                        <w:rPr>
+                          <w:i/>
+                        </w:rPr>
+                        <w:t>&gt;</w:t>
+                      </w:r>
+                    </w:p>
+                  </w:txbxContent>
+                </v:textbox>
+              </v:roundrect>
+              <v:roundrect id="_x0000_s1174" style="position:absolute;left:6562;top:9667;width:4761;height:473" arcsize="10923f" o:regroupid="34" strokecolor="#d99594" strokeweight="1pt">
+                <v:fill color2="#e5b8b7" focusposition="1" focussize="" focus="100%" type="gradient"/>
+                <v:shadow on="t" type="perspective" color="#622423" opacity=".5" offset="1pt" offset2="-3pt"/>
+                <v:textbox style="mso-next-textbox:#_x0000_s1174">
+                  <w:txbxContent>
+                    <w:p>
+                      <w:pPr>
+                        <w:jc w:val="center"/>
+                        <w:rPr>
+                          <w:b/>
+                        </w:rPr>
+                      </w:pPr>
+                      <w:proofErr w:type="spellStart"/>
+                      <w:r>
+                        <w:rPr>
+                          <w:b/>
+                        </w:rPr>
+                        <w:t>TSortedMultiMap</w:t>
+                      </w:r>
+                      <w:proofErr w:type="spellEnd"/>
+                      <w:r>
+                        <w:rPr>
+                          <w:i/>
+                        </w:rPr>
+                        <w:t>&lt;</w:t>
+                      </w:r>
+                      <w:proofErr w:type="spellStart"/>
+                      <w:r>
+                        <w:rPr>
+                          <w:i/>
+                        </w:rPr>
+                        <w:t>TKey</w:t>
+                      </w:r>
+                      <w:proofErr w:type="spellEnd"/>
+                      <w:r>
+                        <w:rPr>
+                          <w:i/>
+                        </w:rPr>
+                        <w:t xml:space="preserve">, </w:t>
+                      </w:r>
+                      <w:proofErr w:type="spellStart"/>
+                      <w:r>
+                        <w:rPr>
+                          <w:i/>
+                        </w:rPr>
+                        <w:t>TValue</w:t>
+                      </w:r>
+                      <w:proofErr w:type="spellEnd"/>
+                      <w:r>
+                        <w:rPr>
+                          <w:i/>
+                        </w:rPr>
+                        <w:t>&gt;</w:t>
+                      </w:r>
+                    </w:p>
+                    <w:p/>
+                  </w:txbxContent>
+                </v:textbox>
+              </v:roundrect>
+              <v:roundrect id="_x0000_s1175" style="position:absolute;left:6562;top:10219;width:4761;height:473" arcsize="10923f" o:regroupid="34" strokecolor="#d99594" strokeweight="1pt">
+                <v:fill color2="#e5b8b7" focusposition="1" focussize="" focus="100%" type="gradient"/>
+                <v:shadow on="t" type="perspective" color="#622423" opacity=".5" offset="1pt" offset2="-3pt"/>
+                <v:textbox style="mso-next-textbox:#_x0000_s1175">
+                  <w:txbxContent>
+                    <w:p>
+                      <w:pPr>
+                        <w:jc w:val="center"/>
+                        <w:rPr>
+                          <w:b/>
+                        </w:rPr>
+                      </w:pPr>
+                      <w:proofErr w:type="spellStart"/>
+                      <w:r>
+                        <w:rPr>
+                          <w:b/>
+                        </w:rPr>
+                        <w:t>TDistinctMultiMap</w:t>
+                      </w:r>
+                      <w:proofErr w:type="spellEnd"/>
+                      <w:r>
+                        <w:rPr>
+                          <w:i/>
+                        </w:rPr>
+                        <w:t>&lt;</w:t>
+                      </w:r>
+                      <w:proofErr w:type="spellStart"/>
+                      <w:r>
+                        <w:rPr>
+                          <w:i/>
+                        </w:rPr>
+                        <w:t>TKey</w:t>
+                      </w:r>
+                      <w:proofErr w:type="spellEnd"/>
+                      <w:r>
+                        <w:rPr>
+                          <w:i/>
+                        </w:rPr>
+                        <w:t xml:space="preserve">, </w:t>
+                      </w:r>
+                      <w:proofErr w:type="spellStart"/>
+                      <w:r>
+                        <w:rPr>
+                          <w:i/>
+                        </w:rPr>
+                        <w:t>TValue</w:t>
+                      </w:r>
+                      <w:proofErr w:type="spellEnd"/>
+                      <w:r>
+                        <w:rPr>
+                          <w:i/>
+                        </w:rPr>
+                        <w:t>&gt;</w:t>
+                      </w:r>
+                    </w:p>
+                    <w:p/>
+                  </w:txbxContent>
+                </v:textbox>
+              </v:roundrect>
+              <v:roundrect id="_x0000_s1176" style="position:absolute;left:6562;top:10771;width:4761;height:473" arcsize="10923f" o:regroupid="34" strokecolor="#d99594" strokeweight="1pt">
+                <v:fill color2="#e5b8b7" focusposition="1" focussize="" focus="100%" type="gradient"/>
+                <v:shadow on="t" type="perspective" color="#622423" opacity=".5" offset="1pt" offset2="-3pt"/>
+                <v:textbox style="mso-next-textbox:#_x0000_s1176">
+                  <w:txbxContent>
+                    <w:p>
+                      <w:pPr>
+                        <w:jc w:val="center"/>
+                        <w:rPr>
+                          <w:b/>
+                        </w:rPr>
+                      </w:pPr>
+                      <w:proofErr w:type="spellStart"/>
+                      <w:r>
+                        <w:rPr>
+                          <w:b/>
+                        </w:rPr>
+                        <w:t>TSortedDistinctMultiMap</w:t>
+                      </w:r>
+                      <w:proofErr w:type="spellEnd"/>
+                      <w:r>
+                        <w:rPr>
+                          <w:i/>
+                        </w:rPr>
+                        <w:t>&lt;</w:t>
+                      </w:r>
+                      <w:proofErr w:type="spellStart"/>
+                      <w:r>
+                        <w:rPr>
+                          <w:i/>
+                        </w:rPr>
+                        <w:t>TKey</w:t>
+                      </w:r>
+                      <w:proofErr w:type="spellEnd"/>
+                      <w:r>
+                        <w:rPr>
+                          <w:i/>
+                        </w:rPr>
+                        <w:t xml:space="preserve">, </w:t>
+                      </w:r>
+                      <w:proofErr w:type="spellStart"/>
+                      <w:r>
+                        <w:rPr>
+                          <w:i/>
+                        </w:rPr>
+                        <w:t>TValue</w:t>
+                      </w:r>
+                      <w:proofErr w:type="spellEnd"/>
+                      <w:r>
+                        <w:rPr>
+                          <w:i/>
+                        </w:rPr>
+                        <w:t>&gt;</w:t>
+                      </w:r>
+                    </w:p>
+                    <w:p/>
+                  </w:txbxContent>
+                </v:textbox>
+              </v:roundrect>
+              <v:roundrect id="_x0000_s1177" style="position:absolute;left:6571;top:11333;width:4744;height:473" arcsize="10923f" o:regroupid="34" strokecolor="#d99594" strokeweight="1pt">
+                <v:fill color2="#e5b8b7" focusposition="1" focussize="" focus="100%" type="gradient"/>
+                <v:shadow on="t" type="perspective" color="#622423" opacity=".5" offset="1pt" offset2="-3pt"/>
+                <v:textbox style="mso-next-textbox:#_x0000_s1177">
+                  <w:txbxContent>
+                    <w:p>
+                      <w:pPr>
+                        <w:jc w:val="center"/>
+                        <w:rPr>
+                          <w:b/>
+                        </w:rPr>
+                      </w:pPr>
+                      <w:proofErr w:type="spellStart"/>
+                      <w:r>
+                        <w:rPr>
+                          <w:b/>
+                        </w:rPr>
+                        <w:t>TDoubleSortedMultiMap</w:t>
+                      </w:r>
+                      <w:proofErr w:type="spellEnd"/>
+                      <w:r>
+                        <w:rPr>
+                          <w:i/>
+                        </w:rPr>
+                        <w:t>&lt;</w:t>
+                      </w:r>
+                      <w:proofErr w:type="spellStart"/>
+                      <w:r>
+                        <w:rPr>
+                          <w:i/>
+                        </w:rPr>
+                        <w:t>TKey</w:t>
+                      </w:r>
+                      <w:proofErr w:type="spellEnd"/>
+                      <w:r>
+                        <w:rPr>
+                          <w:i/>
+                        </w:rPr>
+                        <w:t xml:space="preserve">, </w:t>
+                      </w:r>
+                      <w:proofErr w:type="spellStart"/>
+                      <w:r>
+                        <w:rPr>
+                          <w:i/>
+                        </w:rPr>
+                        <w:t>TValue</w:t>
+                      </w:r>
+                      <w:proofErr w:type="spellEnd"/>
+                      <w:r>
+                        <w:rPr>
+                          <w:i/>
+                        </w:rPr>
+                        <w:t>&gt;</w:t>
+                      </w:r>
+                    </w:p>
+                    <w:p/>
+                  </w:txbxContent>
+                </v:textbox>
+              </v:roundrect>
+              <v:roundrect id="_x0000_s1178" style="position:absolute;left:6571;top:11893;width:4744;height:473" arcsize="10923f" o:regroupid="34" strokecolor="#d99594" strokeweight="1pt">
+                <v:fill color2="#e5b8b7" focusposition="1" focussize="" focus="100%" type="gradient"/>
+                <v:shadow on="t" type="perspective" color="#622423" opacity=".5" offset="1pt" offset2="-3pt"/>
+                <v:textbox style="mso-next-textbox:#_x0000_s1178">
+                  <w:txbxContent>
+                    <w:p>
+                      <w:pPr>
+                        <w:jc w:val="center"/>
+                        <w:rPr>
+                          <w:b/>
+                        </w:rPr>
+                      </w:pPr>
+                      <w:proofErr w:type="spellStart"/>
+                      <w:r>
+                        <w:rPr>
+                          <w:b/>
+                        </w:rPr>
+                        <w:t>TDoubleSortedDistinctMultiMap</w:t>
+                      </w:r>
+                      <w:proofErr w:type="spellEnd"/>
+                      <w:r>
+                        <w:rPr>
+                          <w:i/>
+                        </w:rPr>
+                        <w:t>&lt;</w:t>
+                      </w:r>
+                      <w:proofErr w:type="spellStart"/>
+                      <w:r>
+                        <w:rPr>
+                          <w:i/>
+                        </w:rPr>
+                        <w:t>TKey</w:t>
+                      </w:r>
+                      <w:proofErr w:type="spellEnd"/>
+                      <w:r>
+                        <w:rPr>
+                          <w:i/>
+                        </w:rPr>
+                        <w:t xml:space="preserve">, </w:t>
+                      </w:r>
+                      <w:proofErr w:type="spellStart"/>
+                      <w:r>
+                        <w:rPr>
+                          <w:i/>
+                        </w:rPr>
+                        <w:t>TValue</w:t>
+                      </w:r>
+                      <w:proofErr w:type="spellEnd"/>
+                      <w:r>
+                        <w:rPr>
+                          <w:i/>
+                        </w:rPr>
+                        <w:t>&gt;</w:t>
+                      </w:r>
+                    </w:p>
+                    <w:p/>
+                  </w:txbxContent>
+                </v:textbox>
+              </v:roundrect>
+            </v:group>
+            <v:group id="_x0000_s1230" style="position:absolute;left:591;top:9017;width:5195;height:2002" coordorigin="984,10848" coordsize="5195,2002">
+              <v:roundrect id="_x0000_s1231" style="position:absolute;left:984;top:10848;width:5195;height:2002" arcsize="10923f" fillcolor="#fabf8f" strokecolor="#4bacc6" strokeweight="1pt">
+                <v:fill color2="#fef3e9"/>
+                <v:stroke dashstyle="dash"/>
+                <v:shadow color="#868686"/>
+              </v:roundrect>
+              <v:roundrect id="_x0000_s1232" style="position:absolute;left:1201;top:11033;width:4761;height:473" arcsize="10923f" strokecolor="#d99594" strokeweight="1pt">
+                <v:fill color2="#e5b8b7" focusposition="1" focussize="" focus="100%" type="gradient"/>
+                <v:shadow on="t" type="perspective" color="#622423" opacity=".5" offset="1pt" offset2="-3pt"/>
+                <v:textbox style="mso-next-textbox:#_x0000_s1232">
+                  <w:txbxContent>
+                    <w:p>
+                      <w:pPr>
+                        <w:jc w:val="center"/>
+                        <w:rPr>
+                          <w:i/>
+                        </w:rPr>
+                      </w:pPr>
+                      <w:proofErr w:type="spellStart"/>
+                      <w:r>
+                        <w:rPr>
+                          <w:b/>
+                        </w:rPr>
+                        <w:t>TBidiDictionary</w:t>
+                      </w:r>
+                      <w:proofErr w:type="spellEnd"/>
+                      <w:r>
+                        <w:rPr>
+                          <w:i/>
+                        </w:rPr>
+                        <w:t>&lt;</w:t>
+                      </w:r>
+                      <w:proofErr w:type="spellStart"/>
+                      <w:r>
+                        <w:rPr>
+                          <w:i/>
+                        </w:rPr>
+                        <w:t>TKey</w:t>
+                      </w:r>
+                      <w:proofErr w:type="spellEnd"/>
+                      <w:r>
+                        <w:rPr>
+                          <w:i/>
+                        </w:rPr>
+                        <w:t xml:space="preserve">, </w:t>
+                      </w:r>
+                      <w:proofErr w:type="spellStart"/>
+                      <w:r>
+                        <w:rPr>
+                          <w:i/>
+                        </w:rPr>
+                        <w:t>TValue</w:t>
+                      </w:r>
+                      <w:proofErr w:type="spellEnd"/>
+                      <w:r>
+                        <w:rPr>
+                          <w:i/>
+                        </w:rPr>
+                        <w:t>&gt;</w:t>
+                      </w:r>
+                    </w:p>
+                  </w:txbxContent>
+                </v:textbox>
+              </v:roundrect>
+              <v:roundrect id="_x0000_s1233" style="position:absolute;left:1201;top:11583;width:4761;height:473" arcsize="10923f" strokecolor="#d99594" strokeweight="1pt">
+                <v:fill color2="#e5b8b7" focusposition="1" focussize="" focus="100%" type="gradient"/>
+                <v:shadow on="t" type="perspective" color="#622423" opacity=".5" offset="1pt" offset2="-3pt"/>
+                <v:textbox style="mso-next-textbox:#_x0000_s1233">
+                  <w:txbxContent>
+                    <w:p>
+                      <w:pPr>
+                        <w:jc w:val="center"/>
+                        <w:rPr>
+                          <w:b/>
+                        </w:rPr>
+                      </w:pPr>
+                      <w:proofErr w:type="spellStart"/>
+                      <w:r>
+                        <w:rPr>
+                          <w:b/>
+                        </w:rPr>
+                        <w:t>TSortedBidiDictionary</w:t>
+                      </w:r>
+                      <w:proofErr w:type="spellEnd"/>
+                      <w:r>
+                        <w:rPr>
+                          <w:i/>
+                        </w:rPr>
+                        <w:t>&lt;</w:t>
+                      </w:r>
+                      <w:proofErr w:type="spellStart"/>
+                      <w:r>
+                        <w:rPr>
+                          <w:i/>
+                        </w:rPr>
+                        <w:t>TKey</w:t>
+                      </w:r>
+                      <w:proofErr w:type="spellEnd"/>
+                      <w:r>
+                        <w:rPr>
+                          <w:i/>
+                        </w:rPr>
+                        <w:t xml:space="preserve">, </w:t>
+                      </w:r>
+                      <w:proofErr w:type="spellStart"/>
+                      <w:r>
+                        <w:rPr>
+                          <w:i/>
+                        </w:rPr>
+                        <w:t>TValue</w:t>
+                      </w:r>
+                      <w:proofErr w:type="spellEnd"/>
+                      <w:r>
+                        <w:rPr>
+                          <w:i/>
+                        </w:rPr>
+                        <w:t>&gt;</w:t>
+                      </w:r>
+                    </w:p>
+                    <w:p/>
+                  </w:txbxContent>
+                </v:textbox>
+              </v:roundrect>
+              <v:roundrect id="_x0000_s1234" style="position:absolute;left:1201;top:12135;width:4761;height:473" arcsize="10923f" strokecolor="#d99594" strokeweight="1pt">
+                <v:fill color2="#e5b8b7" focusposition="1" focussize="" focus="100%" type="gradient"/>
+                <v:shadow on="t" type="perspective" color="#622423" opacity=".5" offset="1pt" offset2="-3pt"/>
+                <v:textbox style="mso-next-textbox:#_x0000_s1234">
+                  <w:txbxContent>
+                    <w:p>
+                      <w:pPr>
+                        <w:jc w:val="center"/>
+                        <w:rPr>
+                          <w:b/>
+                        </w:rPr>
+                      </w:pPr>
+                      <w:proofErr w:type="spellStart"/>
+                      <w:r>
+                        <w:rPr>
+                          <w:b/>
+                        </w:rPr>
+                        <w:t>TDoubleSortedBidiDictionary</w:t>
+                      </w:r>
+                      <w:proofErr w:type="spellEnd"/>
+                      <w:r>
+                        <w:rPr>
+                          <w:i/>
+                        </w:rPr>
+                        <w:t>&lt;</w:t>
+                      </w:r>
+                      <w:proofErr w:type="spellStart"/>
+                      <w:r>
+                        <w:rPr>
+                          <w:i/>
+                        </w:rPr>
+                        <w:t>TKey</w:t>
+                      </w:r>
+                      <w:proofErr w:type="spellEnd"/>
+                      <w:r>
+                        <w:rPr>
+                          <w:i/>
+                        </w:rPr>
+                        <w:t xml:space="preserve">, </w:t>
+                      </w:r>
+                      <w:proofErr w:type="spellStart"/>
+                      <w:r>
+                        <w:rPr>
+                          <w:i/>
+                        </w:rPr>
+                        <w:t>TValue</w:t>
+                      </w:r>
+                      <w:proofErr w:type="spellEnd"/>
+                      <w:r>
+                        <w:rPr>
+                          <w:i/>
+                        </w:rPr>
+                        <w:t>&gt;</w:t>
+                      </w:r>
+                    </w:p>
+                    <w:p/>
+                  </w:txbxContent>
+                </v:textbox>
+              </v:roundrect>
+            </v:group>
+          </v:group>
+        </w:pict>
+      </w:r>
       <w:r>
         <w:rPr>
           <w:noProof/>
@@ -569,834 +1581,6 @@
         <w:rPr>
           <w:noProof/>
         </w:rPr>
-        <w:pict>
-          <v:group id="_x0000_s1223" style="position:absolute;left:0;text-align:left;margin-left:-48.5pt;margin-top:254.3pt;width:541.4pt;height:308.9pt;z-index:251928576" coordorigin="470,6526" coordsize="10828,6178">
-            <v:rect id="_x0000_s1113" style="position:absolute;left:470;top:6526;width:10828;height:6178" o:regroupid="39" fillcolor="#fde9d9 [665]" strokeweight="1pt">
-              <v:stroke dashstyle="dash"/>
-              <v:shadow color="#868686"/>
-              <v:textbox>
-                <w:txbxContent>
-                  <w:p>
-                    <w:pPr>
-                      <w:rPr>
-                        <w:b/>
-                        <w:color w:val="808080"/>
-                        <w:sz w:val="24"/>
-                        <w:szCs w:val="24"/>
-                      </w:rPr>
-                    </w:pPr>
-                    <w:r>
-                      <w:rPr>
-                        <w:b/>
-                        <w:color w:val="808080"/>
-                        <w:sz w:val="24"/>
-                        <w:szCs w:val="24"/>
-                      </w:rPr>
-                      <w:t>Associative Collections</w:t>
-                    </w:r>
-                  </w:p>
-                </w:txbxContent>
-              </v:textbox>
-            </v:rect>
-            <v:group id="_x0000_s1211" style="position:absolute;left:557;top:11201;width:5195;height:829" coordorigin="980,12918" coordsize="5195,829" o:regroupid="39">
-              <v:roundrect id="_x0000_s1144" style="position:absolute;left:980;top:12918;width:5195;height:829" arcsize="10923f" o:regroupid="31" fillcolor="#fabf8f" strokecolor="#4bacc6" strokeweight="1pt">
-                <v:fill color2="#fef3e9"/>
-                <v:stroke dashstyle="dash"/>
-                <v:shadow color="#868686"/>
-              </v:roundrect>
-              <v:roundrect id="_x0000_s1190" style="position:absolute;left:1129;top:13072;width:4895;height:473" arcsize="10923f" o:regroupid="31" strokecolor="#d99594" strokeweight="1pt">
-                <v:fill color2="#e5b8b7" focusposition="1" focussize="" focus="100%" type="gradient"/>
-                <v:shadow on="t" type="perspective" color="#622423" opacity=".5" offset="1pt" offset2="-3pt"/>
-                <v:textbox style="mso-next-textbox:#_x0000_s1190">
-                  <w:txbxContent>
-                    <w:p>
-                      <w:pPr>
-                        <w:jc w:val="center"/>
-                        <w:rPr>
-                          <w:b/>
-                        </w:rPr>
-                      </w:pPr>
-                      <w:proofErr w:type="spellStart"/>
-                      <w:r>
-                        <w:rPr>
-                          <w:b/>
-                        </w:rPr>
-                        <w:t>TPriorityQueue</w:t>
-                      </w:r>
-                      <w:proofErr w:type="spellEnd"/>
-                      <w:r>
-                        <w:rPr>
-                          <w:i/>
-                        </w:rPr>
-                        <w:t>&lt;</w:t>
-                      </w:r>
-                      <w:proofErr w:type="spellStart"/>
-                      <w:r>
-                        <w:rPr>
-                          <w:i/>
-                        </w:rPr>
-                        <w:t>TPriority</w:t>
-                      </w:r>
-                      <w:proofErr w:type="spellEnd"/>
-                      <w:r>
-                        <w:rPr>
-                          <w:i/>
-                        </w:rPr>
-                        <w:t xml:space="preserve">, </w:t>
-                      </w:r>
-                      <w:proofErr w:type="spellStart"/>
-                      <w:r>
-                        <w:rPr>
-                          <w:i/>
-                        </w:rPr>
-                        <w:t>TValue</w:t>
-                      </w:r>
-                      <w:proofErr w:type="spellEnd"/>
-                      <w:r>
-                        <w:rPr>
-                          <w:i/>
-                        </w:rPr>
-                        <w:t>&gt;</w:t>
-                      </w:r>
-                    </w:p>
-                    <w:p/>
-                  </w:txbxContent>
-                </v:textbox>
-              </v:roundrect>
-            </v:group>
-            <v:group id="_x0000_s1212" style="position:absolute;left:561;top:9131;width:5195;height:2002" coordorigin="984,10848" coordsize="5195,2002" o:regroupid="39">
-              <v:roundrect id="_x0000_s1181" style="position:absolute;left:984;top:10848;width:5195;height:2002" arcsize="10923f" o:regroupid="32" fillcolor="#fabf8f" strokecolor="#4bacc6" strokeweight="1pt">
-                <v:fill color2="#fef3e9"/>
-                <v:stroke dashstyle="dash"/>
-                <v:shadow color="#868686"/>
-              </v:roundrect>
-              <v:roundrect id="_x0000_s1182" style="position:absolute;left:1201;top:11033;width:4761;height:473" arcsize="10923f" o:regroupid="32" strokecolor="#d99594" strokeweight="1pt">
-                <v:fill color2="#e5b8b7" focusposition="1" focussize="" focus="100%" type="gradient"/>
-                <v:shadow on="t" type="perspective" color="#622423" opacity=".5" offset="1pt" offset2="-3pt"/>
-                <v:textbox style="mso-next-textbox:#_x0000_s1182">
-                  <w:txbxContent>
-                    <w:p>
-                      <w:pPr>
-                        <w:jc w:val="center"/>
-                        <w:rPr>
-                          <w:i/>
-                        </w:rPr>
-                      </w:pPr>
-                      <w:proofErr w:type="spellStart"/>
-                      <w:r>
-                        <w:rPr>
-                          <w:b/>
-                        </w:rPr>
-                        <w:t>TBidiMap</w:t>
-                      </w:r>
-                      <w:proofErr w:type="spellEnd"/>
-                      <w:r>
-                        <w:rPr>
-                          <w:i/>
-                        </w:rPr>
-                        <w:t>&lt;</w:t>
-                      </w:r>
-                      <w:proofErr w:type="spellStart"/>
-                      <w:r>
-                        <w:rPr>
-                          <w:i/>
-                        </w:rPr>
-                        <w:t>TKey</w:t>
-                      </w:r>
-                      <w:proofErr w:type="spellEnd"/>
-                      <w:r>
-                        <w:rPr>
-                          <w:i/>
-                        </w:rPr>
-                        <w:t xml:space="preserve">, </w:t>
-                      </w:r>
-                      <w:proofErr w:type="spellStart"/>
-                      <w:r>
-                        <w:rPr>
-                          <w:i/>
-                        </w:rPr>
-                        <w:t>TValue</w:t>
-                      </w:r>
-                      <w:proofErr w:type="spellEnd"/>
-                      <w:r>
-                        <w:rPr>
-                          <w:i/>
-                        </w:rPr>
-                        <w:t>&gt;</w:t>
-                      </w:r>
-                    </w:p>
-                  </w:txbxContent>
-                </v:textbox>
-              </v:roundrect>
-              <v:roundrect id="_x0000_s1183" style="position:absolute;left:1201;top:11583;width:4761;height:473" arcsize="10923f" o:regroupid="32" strokecolor="#d99594" strokeweight="1pt">
-                <v:fill color2="#e5b8b7" focusposition="1" focussize="" focus="100%" type="gradient"/>
-                <v:shadow on="t" type="perspective" color="#622423" opacity=".5" offset="1pt" offset2="-3pt"/>
-                <v:textbox style="mso-next-textbox:#_x0000_s1183">
-                  <w:txbxContent>
-                    <w:p>
-                      <w:pPr>
-                        <w:jc w:val="center"/>
-                        <w:rPr>
-                          <w:b/>
-                        </w:rPr>
-                      </w:pPr>
-                      <w:proofErr w:type="spellStart"/>
-                      <w:r>
-                        <w:rPr>
-                          <w:b/>
-                        </w:rPr>
-                        <w:t>TSortedBidiMap</w:t>
-                      </w:r>
-                      <w:proofErr w:type="spellEnd"/>
-                      <w:r>
-                        <w:rPr>
-                          <w:i/>
-                        </w:rPr>
-                        <w:t>&lt;</w:t>
-                      </w:r>
-                      <w:proofErr w:type="spellStart"/>
-                      <w:r>
-                        <w:rPr>
-                          <w:i/>
-                        </w:rPr>
-                        <w:t>TKey</w:t>
-                      </w:r>
-                      <w:proofErr w:type="spellEnd"/>
-                      <w:r>
-                        <w:rPr>
-                          <w:i/>
-                        </w:rPr>
-                        <w:t xml:space="preserve">, </w:t>
-                      </w:r>
-                      <w:proofErr w:type="spellStart"/>
-                      <w:r>
-                        <w:rPr>
-                          <w:i/>
-                        </w:rPr>
-                        <w:t>TValue</w:t>
-                      </w:r>
-                      <w:proofErr w:type="spellEnd"/>
-                      <w:r>
-                        <w:rPr>
-                          <w:i/>
-                        </w:rPr>
-                        <w:t>&gt;</w:t>
-                      </w:r>
-                    </w:p>
-                    <w:p/>
-                  </w:txbxContent>
-                </v:textbox>
-              </v:roundrect>
-              <v:roundrect id="_x0000_s1184" style="position:absolute;left:1201;top:12135;width:4761;height:473" arcsize="10923f" o:regroupid="32" strokecolor="#d99594" strokeweight="1pt">
-                <v:fill color2="#e5b8b7" focusposition="1" focussize="" focus="100%" type="gradient"/>
-                <v:shadow on="t" type="perspective" color="#622423" opacity=".5" offset="1pt" offset2="-3pt"/>
-                <v:textbox style="mso-next-textbox:#_x0000_s1184">
-                  <w:txbxContent>
-                    <w:p>
-                      <w:pPr>
-                        <w:jc w:val="center"/>
-                        <w:rPr>
-                          <w:b/>
-                        </w:rPr>
-                      </w:pPr>
-                      <w:proofErr w:type="spellStart"/>
-                      <w:r>
-                        <w:rPr>
-                          <w:b/>
-                        </w:rPr>
-                        <w:t>TDoubleSortedBidiMap</w:t>
-                      </w:r>
-                      <w:proofErr w:type="spellEnd"/>
-                      <w:r>
-                        <w:rPr>
-                          <w:i/>
-                        </w:rPr>
-                        <w:t>&lt;</w:t>
-                      </w:r>
-                      <w:proofErr w:type="spellStart"/>
-                      <w:r>
-                        <w:rPr>
-                          <w:i/>
-                        </w:rPr>
-                        <w:t>TKey</w:t>
-                      </w:r>
-                      <w:proofErr w:type="spellEnd"/>
-                      <w:r>
-                        <w:rPr>
-                          <w:i/>
-                        </w:rPr>
-                        <w:t xml:space="preserve">, </w:t>
-                      </w:r>
-                      <w:proofErr w:type="spellStart"/>
-                      <w:r>
-                        <w:rPr>
-                          <w:i/>
-                        </w:rPr>
-                        <w:t>TValue</w:t>
-                      </w:r>
-                      <w:proofErr w:type="spellEnd"/>
-                      <w:r>
-                        <w:rPr>
-                          <w:i/>
-                        </w:rPr>
-                        <w:t>&gt;</w:t>
-                      </w:r>
-                    </w:p>
-                    <w:p/>
-                  </w:txbxContent>
-                </v:textbox>
-              </v:roundrect>
-            </v:group>
-            <v:group id="_x0000_s1213" style="position:absolute;left:591;top:7101;width:5195;height:1959" coordorigin="1014,8779" coordsize="5195,1959" o:regroupid="39">
-              <v:roundrect id="_x0000_s1127" style="position:absolute;left:1014;top:8779;width:5195;height:1959" arcsize="10923f" o:regroupid="33" fillcolor="#fabf8f" strokecolor="#4bacc6" strokeweight="1pt">
-                <v:fill color2="#fef3e9"/>
-                <v:stroke dashstyle="dash"/>
-                <v:shadow color="#868686"/>
-              </v:roundrect>
-              <v:roundrect id="_x0000_s1192" style="position:absolute;left:1180;top:8948;width:4878;height:473" arcsize="10923f" o:regroupid="33" strokecolor="#d99594" strokeweight="1pt">
-                <v:fill color2="#e5b8b7" focusposition="1" focussize="" focus="100%" type="gradient"/>
-                <v:shadow on="t" type="perspective" color="#622423" opacity=".5" offset="1pt" offset2="-3pt"/>
-                <v:textbox style="mso-next-textbox:#_x0000_s1192">
-                  <w:txbxContent>
-                    <w:p>
-                      <w:pPr>
-                        <w:jc w:val="center"/>
-                        <w:rPr>
-                          <w:i/>
-                        </w:rPr>
-                      </w:pPr>
-                      <w:proofErr w:type="spellStart"/>
-                      <w:r>
-                        <w:rPr>
-                          <w:b/>
-                        </w:rPr>
-                        <w:t>TDictionary</w:t>
-                      </w:r>
-                      <w:proofErr w:type="spellEnd"/>
-                      <w:r>
-                        <w:rPr>
-                          <w:i/>
-                        </w:rPr>
-                        <w:t>&lt;</w:t>
-                      </w:r>
-                      <w:proofErr w:type="spellStart"/>
-                      <w:r>
-                        <w:rPr>
-                          <w:i/>
-                        </w:rPr>
-                        <w:t>TKey</w:t>
-                      </w:r>
-                      <w:proofErr w:type="spellEnd"/>
-                      <w:r>
-                        <w:rPr>
-                          <w:i/>
-                        </w:rPr>
-                        <w:t xml:space="preserve">, </w:t>
-                      </w:r>
-                      <w:proofErr w:type="spellStart"/>
-                      <w:r>
-                        <w:rPr>
-                          <w:i/>
-                        </w:rPr>
-                        <w:t>TValue</w:t>
-                      </w:r>
-                      <w:proofErr w:type="spellEnd"/>
-                      <w:r>
-                        <w:rPr>
-                          <w:i/>
-                        </w:rPr>
-                        <w:t>&gt;</w:t>
-                      </w:r>
-                    </w:p>
-                  </w:txbxContent>
-                </v:textbox>
-              </v:roundrect>
-              <v:roundrect id="_x0000_s1193" style="position:absolute;left:1180;top:9498;width:4878;height:473" arcsize="10923f" o:regroupid="33" strokecolor="#d99594" strokeweight="1pt">
-                <v:fill color2="#e5b8b7" focusposition="1" focussize="" focus="100%" type="gradient"/>
-                <v:shadow on="t" type="perspective" color="#622423" opacity=".5" offset="1pt" offset2="-3pt"/>
-                <v:textbox style="mso-next-textbox:#_x0000_s1193">
-                  <w:txbxContent>
-                    <w:p>
-                      <w:pPr>
-                        <w:jc w:val="center"/>
-                        <w:rPr>
-                          <w:b/>
-                        </w:rPr>
-                      </w:pPr>
-                      <w:proofErr w:type="spellStart"/>
-                      <w:r>
-                        <w:rPr>
-                          <w:b/>
-                        </w:rPr>
-                        <w:t>TLinkedDictionary</w:t>
-                      </w:r>
-                      <w:proofErr w:type="spellEnd"/>
-                      <w:r>
-                        <w:rPr>
-                          <w:i/>
-                        </w:rPr>
-                        <w:t>&lt;</w:t>
-                      </w:r>
-                      <w:proofErr w:type="spellStart"/>
-                      <w:r>
-                        <w:rPr>
-                          <w:i/>
-                        </w:rPr>
-                        <w:t>TKey</w:t>
-                      </w:r>
-                      <w:proofErr w:type="spellEnd"/>
-                      <w:r>
-                        <w:rPr>
-                          <w:i/>
-                        </w:rPr>
-                        <w:t xml:space="preserve">, </w:t>
-                      </w:r>
-                      <w:proofErr w:type="spellStart"/>
-                      <w:r>
-                        <w:rPr>
-                          <w:i/>
-                        </w:rPr>
-                        <w:t>TValue</w:t>
-                      </w:r>
-                      <w:proofErr w:type="spellEnd"/>
-                      <w:r>
-                        <w:rPr>
-                          <w:i/>
-                        </w:rPr>
-                        <w:t>&gt;</w:t>
-                      </w:r>
-                    </w:p>
-                    <w:p/>
-                  </w:txbxContent>
-                </v:textbox>
-              </v:roundrect>
-              <v:roundrect id="_x0000_s1194" style="position:absolute;left:1180;top:10050;width:4878;height:473" arcsize="10923f" o:regroupid="33" strokecolor="#d99594" strokeweight="1pt">
-                <v:fill color2="#e5b8b7" focusposition="1" focussize="" focus="100%" type="gradient"/>
-                <v:shadow on="t" type="perspective" color="#622423" opacity=".5" offset="1pt" offset2="-3pt"/>
-                <v:textbox style="mso-next-textbox:#_x0000_s1194">
-                  <w:txbxContent>
-                    <w:p>
-                      <w:pPr>
-                        <w:jc w:val="center"/>
-                        <w:rPr>
-                          <w:b/>
-                        </w:rPr>
-                      </w:pPr>
-                      <w:proofErr w:type="spellStart"/>
-                      <w:r>
-                        <w:rPr>
-                          <w:b/>
-                        </w:rPr>
-                        <w:t>TSortedDictionary</w:t>
-                      </w:r>
-                      <w:proofErr w:type="spellEnd"/>
-                      <w:r>
-                        <w:rPr>
-                          <w:i/>
-                        </w:rPr>
-                        <w:t>&lt;</w:t>
-                      </w:r>
-                      <w:proofErr w:type="spellStart"/>
-                      <w:r>
-                        <w:rPr>
-                          <w:i/>
-                        </w:rPr>
-                        <w:t>TKey</w:t>
-                      </w:r>
-                      <w:proofErr w:type="spellEnd"/>
-                      <w:r>
-                        <w:rPr>
-                          <w:i/>
-                        </w:rPr>
-                        <w:t xml:space="preserve">, </w:t>
-                      </w:r>
-                      <w:proofErr w:type="spellStart"/>
-                      <w:r>
-                        <w:rPr>
-                          <w:i/>
-                        </w:rPr>
-                        <w:t>TValue</w:t>
-                      </w:r>
-                      <w:proofErr w:type="spellEnd"/>
-                      <w:r>
-                        <w:rPr>
-                          <w:i/>
-                        </w:rPr>
-                        <w:t>&gt;</w:t>
-                      </w:r>
-                    </w:p>
-                    <w:p/>
-                  </w:txbxContent>
-                </v:textbox>
-              </v:roundrect>
-            </v:group>
-            <v:group id="_x0000_s1214" style="position:absolute;left:5939;top:7062;width:5195;height:3950" coordorigin="6362,8779" coordsize="5195,3950" o:regroupid="39">
-              <v:roundrect id="_x0000_s1172" style="position:absolute;left:6362;top:8779;width:5195;height:3950" arcsize="10923f" o:regroupid="34" fillcolor="#fabf8f" strokecolor="#4bacc6" strokeweight="1pt">
-                <v:fill color2="#fef3e9"/>
-                <v:stroke dashstyle="dash"/>
-                <v:shadow color="#868686"/>
-              </v:roundrect>
-              <v:roundrect id="_x0000_s1173" style="position:absolute;left:6562;top:9117;width:4761;height:473" arcsize="10923f" o:regroupid="34" strokecolor="#d99594" strokeweight="1pt">
-                <v:fill color2="#e5b8b7" focusposition="1" focussize="" focus="100%" type="gradient"/>
-                <v:shadow on="t" type="perspective" color="#622423" opacity=".5" offset="1pt" offset2="-3pt"/>
-                <v:textbox style="mso-next-textbox:#_x0000_s1173">
-                  <w:txbxContent>
-                    <w:p>
-                      <w:pPr>
-                        <w:jc w:val="center"/>
-                        <w:rPr>
-                          <w:i/>
-                        </w:rPr>
-                      </w:pPr>
-                      <w:proofErr w:type="spellStart"/>
-                      <w:r>
-                        <w:rPr>
-                          <w:b/>
-                        </w:rPr>
-                        <w:t>TMultiMap</w:t>
-                      </w:r>
-                      <w:proofErr w:type="spellEnd"/>
-                      <w:r>
-                        <w:rPr>
-                          <w:i/>
-                        </w:rPr>
-                        <w:t>&lt;</w:t>
-                      </w:r>
-                      <w:proofErr w:type="spellStart"/>
-                      <w:r>
-                        <w:rPr>
-                          <w:i/>
-                        </w:rPr>
-                        <w:t>TKey</w:t>
-                      </w:r>
-                      <w:proofErr w:type="spellEnd"/>
-                      <w:r>
-                        <w:rPr>
-                          <w:i/>
-                        </w:rPr>
-                        <w:t xml:space="preserve">, </w:t>
-                      </w:r>
-                      <w:proofErr w:type="spellStart"/>
-                      <w:r>
-                        <w:rPr>
-                          <w:i/>
-                        </w:rPr>
-                        <w:t>TValue</w:t>
-                      </w:r>
-                      <w:proofErr w:type="spellEnd"/>
-                      <w:r>
-                        <w:rPr>
-                          <w:i/>
-                        </w:rPr>
-                        <w:t>&gt;</w:t>
-                      </w:r>
-                    </w:p>
-                  </w:txbxContent>
-                </v:textbox>
-              </v:roundrect>
-              <v:roundrect id="_x0000_s1174" style="position:absolute;left:6562;top:9667;width:4761;height:473" arcsize="10923f" o:regroupid="34" strokecolor="#d99594" strokeweight="1pt">
-                <v:fill color2="#e5b8b7" focusposition="1" focussize="" focus="100%" type="gradient"/>
-                <v:shadow on="t" type="perspective" color="#622423" opacity=".5" offset="1pt" offset2="-3pt"/>
-                <v:textbox style="mso-next-textbox:#_x0000_s1174">
-                  <w:txbxContent>
-                    <w:p>
-                      <w:pPr>
-                        <w:jc w:val="center"/>
-                        <w:rPr>
-                          <w:b/>
-                        </w:rPr>
-                      </w:pPr>
-                      <w:proofErr w:type="spellStart"/>
-                      <w:r>
-                        <w:rPr>
-                          <w:b/>
-                        </w:rPr>
-                        <w:t>TSortedMultiMap</w:t>
-                      </w:r>
-                      <w:proofErr w:type="spellEnd"/>
-                      <w:r>
-                        <w:rPr>
-                          <w:i/>
-                        </w:rPr>
-                        <w:t>&lt;</w:t>
-                      </w:r>
-                      <w:proofErr w:type="spellStart"/>
-                      <w:r>
-                        <w:rPr>
-                          <w:i/>
-                        </w:rPr>
-                        <w:t>TKey</w:t>
-                      </w:r>
-                      <w:proofErr w:type="spellEnd"/>
-                      <w:r>
-                        <w:rPr>
-                          <w:i/>
-                        </w:rPr>
-                        <w:t xml:space="preserve">, </w:t>
-                      </w:r>
-                      <w:proofErr w:type="spellStart"/>
-                      <w:r>
-                        <w:rPr>
-                          <w:i/>
-                        </w:rPr>
-                        <w:t>TValue</w:t>
-                      </w:r>
-                      <w:proofErr w:type="spellEnd"/>
-                      <w:r>
-                        <w:rPr>
-                          <w:i/>
-                        </w:rPr>
-                        <w:t>&gt;</w:t>
-                      </w:r>
-                    </w:p>
-                    <w:p/>
-                  </w:txbxContent>
-                </v:textbox>
-              </v:roundrect>
-              <v:roundrect id="_x0000_s1175" style="position:absolute;left:6562;top:10219;width:4761;height:473" arcsize="10923f" o:regroupid="34" strokecolor="#d99594" strokeweight="1pt">
-                <v:fill color2="#e5b8b7" focusposition="1" focussize="" focus="100%" type="gradient"/>
-                <v:shadow on="t" type="perspective" color="#622423" opacity=".5" offset="1pt" offset2="-3pt"/>
-                <v:textbox style="mso-next-textbox:#_x0000_s1175">
-                  <w:txbxContent>
-                    <w:p>
-                      <w:pPr>
-                        <w:jc w:val="center"/>
-                        <w:rPr>
-                          <w:b/>
-                        </w:rPr>
-                      </w:pPr>
-                      <w:proofErr w:type="spellStart"/>
-                      <w:r>
-                        <w:rPr>
-                          <w:b/>
-                        </w:rPr>
-                        <w:t>TDistinctMultiMap</w:t>
-                      </w:r>
-                      <w:proofErr w:type="spellEnd"/>
-                      <w:r>
-                        <w:rPr>
-                          <w:i/>
-                        </w:rPr>
-                        <w:t>&lt;</w:t>
-                      </w:r>
-                      <w:proofErr w:type="spellStart"/>
-                      <w:r>
-                        <w:rPr>
-                          <w:i/>
-                        </w:rPr>
-                        <w:t>TKey</w:t>
-                      </w:r>
-                      <w:proofErr w:type="spellEnd"/>
-                      <w:r>
-                        <w:rPr>
-                          <w:i/>
-                        </w:rPr>
-                        <w:t xml:space="preserve">, </w:t>
-                      </w:r>
-                      <w:proofErr w:type="spellStart"/>
-                      <w:r>
-                        <w:rPr>
-                          <w:i/>
-                        </w:rPr>
-                        <w:t>TValue</w:t>
-                      </w:r>
-                      <w:proofErr w:type="spellEnd"/>
-                      <w:r>
-                        <w:rPr>
-                          <w:i/>
-                        </w:rPr>
-                        <w:t>&gt;</w:t>
-                      </w:r>
-                    </w:p>
-                    <w:p/>
-                  </w:txbxContent>
-                </v:textbox>
-              </v:roundrect>
-              <v:roundrect id="_x0000_s1176" style="position:absolute;left:6562;top:10771;width:4761;height:473" arcsize="10923f" o:regroupid="34" strokecolor="#d99594" strokeweight="1pt">
-                <v:fill color2="#e5b8b7" focusposition="1" focussize="" focus="100%" type="gradient"/>
-                <v:shadow on="t" type="perspective" color="#622423" opacity=".5" offset="1pt" offset2="-3pt"/>
-                <v:textbox style="mso-next-textbox:#_x0000_s1176">
-                  <w:txbxContent>
-                    <w:p>
-                      <w:pPr>
-                        <w:jc w:val="center"/>
-                        <w:rPr>
-                          <w:b/>
-                        </w:rPr>
-                      </w:pPr>
-                      <w:proofErr w:type="spellStart"/>
-                      <w:r>
-                        <w:rPr>
-                          <w:b/>
-                        </w:rPr>
-                        <w:t>TSortedDistinctMultiMap</w:t>
-                      </w:r>
-                      <w:proofErr w:type="spellEnd"/>
-                      <w:r>
-                        <w:rPr>
-                          <w:i/>
-                        </w:rPr>
-                        <w:t>&lt;</w:t>
-                      </w:r>
-                      <w:proofErr w:type="spellStart"/>
-                      <w:r>
-                        <w:rPr>
-                          <w:i/>
-                        </w:rPr>
-                        <w:t>TKey</w:t>
-                      </w:r>
-                      <w:proofErr w:type="spellEnd"/>
-                      <w:r>
-                        <w:rPr>
-                          <w:i/>
-                        </w:rPr>
-                        <w:t xml:space="preserve">, </w:t>
-                      </w:r>
-                      <w:proofErr w:type="spellStart"/>
-                      <w:r>
-                        <w:rPr>
-                          <w:i/>
-                        </w:rPr>
-                        <w:t>TValue</w:t>
-                      </w:r>
-                      <w:proofErr w:type="spellEnd"/>
-                      <w:r>
-                        <w:rPr>
-                          <w:i/>
-                        </w:rPr>
-                        <w:t>&gt;</w:t>
-                      </w:r>
-                    </w:p>
-                    <w:p/>
-                  </w:txbxContent>
-                </v:textbox>
-              </v:roundrect>
-              <v:roundrect id="_x0000_s1177" style="position:absolute;left:6571;top:11333;width:4744;height:473" arcsize="10923f" o:regroupid="34" strokecolor="#d99594" strokeweight="1pt">
-                <v:fill color2="#e5b8b7" focusposition="1" focussize="" focus="100%" type="gradient"/>
-                <v:shadow on="t" type="perspective" color="#622423" opacity=".5" offset="1pt" offset2="-3pt"/>
-                <v:textbox style="mso-next-textbox:#_x0000_s1177">
-                  <w:txbxContent>
-                    <w:p>
-                      <w:pPr>
-                        <w:jc w:val="center"/>
-                        <w:rPr>
-                          <w:b/>
-                        </w:rPr>
-                      </w:pPr>
-                      <w:proofErr w:type="spellStart"/>
-                      <w:r>
-                        <w:rPr>
-                          <w:b/>
-                        </w:rPr>
-                        <w:t>TDoubleSortedMultiMap</w:t>
-                      </w:r>
-                      <w:proofErr w:type="spellEnd"/>
-                      <w:r>
-                        <w:rPr>
-                          <w:i/>
-                        </w:rPr>
-                        <w:t>&lt;</w:t>
-                      </w:r>
-                      <w:proofErr w:type="spellStart"/>
-                      <w:r>
-                        <w:rPr>
-                          <w:i/>
-                        </w:rPr>
-                        <w:t>TKey</w:t>
-                      </w:r>
-                      <w:proofErr w:type="spellEnd"/>
-                      <w:r>
-                        <w:rPr>
-                          <w:i/>
-                        </w:rPr>
-                        <w:t xml:space="preserve">, </w:t>
-                      </w:r>
-                      <w:proofErr w:type="spellStart"/>
-                      <w:r>
-                        <w:rPr>
-                          <w:i/>
-                        </w:rPr>
-                        <w:t>TValue</w:t>
-                      </w:r>
-                      <w:proofErr w:type="spellEnd"/>
-                      <w:r>
-                        <w:rPr>
-                          <w:i/>
-                        </w:rPr>
-                        <w:t>&gt;</w:t>
-                      </w:r>
-                    </w:p>
-                    <w:p/>
-                  </w:txbxContent>
-                </v:textbox>
-              </v:roundrect>
-              <v:roundrect id="_x0000_s1178" style="position:absolute;left:6571;top:11893;width:4744;height:473" arcsize="10923f" o:regroupid="34" strokecolor="#d99594" strokeweight="1pt">
-                <v:fill color2="#e5b8b7" focusposition="1" focussize="" focus="100%" type="gradient"/>
-                <v:shadow on="t" type="perspective" color="#622423" opacity=".5" offset="1pt" offset2="-3pt"/>
-                <v:textbox style="mso-next-textbox:#_x0000_s1178">
-                  <w:txbxContent>
-                    <w:p>
-                      <w:pPr>
-                        <w:jc w:val="center"/>
-                        <w:rPr>
-                          <w:b/>
-                        </w:rPr>
-                      </w:pPr>
-                      <w:proofErr w:type="spellStart"/>
-                      <w:r>
-                        <w:rPr>
-                          <w:b/>
-                        </w:rPr>
-                        <w:t>TDoubleSortedDistinctMultiMap</w:t>
-                      </w:r>
-                      <w:proofErr w:type="spellEnd"/>
-                      <w:r>
-                        <w:rPr>
-                          <w:i/>
-                        </w:rPr>
-                        <w:t>&lt;</w:t>
-                      </w:r>
-                      <w:proofErr w:type="spellStart"/>
-                      <w:r>
-                        <w:rPr>
-                          <w:i/>
-                        </w:rPr>
-                        <w:t>TKey</w:t>
-                      </w:r>
-                      <w:proofErr w:type="spellEnd"/>
-                      <w:r>
-                        <w:rPr>
-                          <w:i/>
-                        </w:rPr>
-                        <w:t xml:space="preserve">, </w:t>
-                      </w:r>
-                      <w:proofErr w:type="spellStart"/>
-                      <w:r>
-                        <w:rPr>
-                          <w:i/>
-                        </w:rPr>
-                        <w:t>TValue</w:t>
-                      </w:r>
-                      <w:proofErr w:type="spellEnd"/>
-                      <w:r>
-                        <w:rPr>
-                          <w:i/>
-                        </w:rPr>
-                        <w:t>&gt;</w:t>
-                      </w:r>
-                    </w:p>
-                    <w:p/>
-                  </w:txbxContent>
-                </v:textbox>
-              </v:roundrect>
-            </v:group>
-          </v:group>
-        </w:pict>
-      </w:r>
-      <w:r>
-        <w:rPr>
-          <w:noProof/>
-        </w:rPr>
         <w:drawing>
           <wp:anchor distT="0" distB="0" distL="114300" distR="114300" simplePos="0" relativeHeight="251894784" behindDoc="0" locked="0" layoutInCell="1" allowOverlap="1">
             <wp:simplePos x="0" y="0"/>
@@ -1423,7 +1607,7 @@
                     </pic:cNvPicPr>
                   </pic:nvPicPr>
                   <pic:blipFill>
-                    <a:blip r:embed="rId5"/>
+                    <a:blip r:embed="rId5" cstate="print"/>
                     <a:srcRect/>
                     <a:stretch>
                       <a:fillRect/>

</xml_diff>